<commit_message>
Added DBConnectionManager, code cleanup
Moved error handling and response creation to helper methods.
</commit_message>
<xml_diff>
--- a/documentation/DB Documentation.docx
+++ b/documentation/DB Documentation.docx
@@ -23,8 +23,13 @@
         <w:pStyle w:val="NoSpacing"/>
       </w:pPr>
       <w:r>
-        <w:t>Access: Restricted to localhost</w:t>
-      </w:r>
+        <w:t xml:space="preserve">Access: Restricted to </w:t>
+      </w:r>
+      <w:proofErr w:type="spellStart"/>
+      <w:r>
+        <w:t>localhost</w:t>
+      </w:r>
+      <w:proofErr w:type="spellEnd"/>
     </w:p>
     <w:p>
       <w:pPr>
@@ -74,9 +79,11 @@
           <w:numId w:val="1"/>
         </w:numPr>
       </w:pPr>
+      <w:proofErr w:type="spellStart"/>
       <w:r>
         <w:t>ObjectId</w:t>
       </w:r>
+      <w:proofErr w:type="spellEnd"/>
     </w:p>
     <w:p>
       <w:pPr>
@@ -106,6 +113,18 @@
       <w:pPr>
         <w:pStyle w:val="NoSpacing"/>
         <w:numPr>
+          <w:ilvl w:val="2"/>
+          <w:numId w:val="1"/>
+        </w:numPr>
+      </w:pPr>
+      <w:r>
+        <w:t>Unique</w:t>
+      </w:r>
+    </w:p>
+    <w:p>
+      <w:pPr>
+        <w:pStyle w:val="NoSpacing"/>
+        <w:numPr>
           <w:ilvl w:val="1"/>
           <w:numId w:val="1"/>
         </w:numPr>
@@ -134,9 +153,11 @@
           <w:numId w:val="1"/>
         </w:numPr>
       </w:pPr>
+      <w:proofErr w:type="spellStart"/>
       <w:r>
         <w:t>Password_Hash</w:t>
       </w:r>
+      <w:proofErr w:type="spellEnd"/>
     </w:p>
     <w:p>
       <w:pPr>
@@ -148,66 +169,6 @@
       </w:pPr>
       <w:r>
         <w:t>String</w:t>
-      </w:r>
-    </w:p>
-    <w:p>
-      <w:pPr>
-        <w:pStyle w:val="NoSpacing"/>
-        <w:numPr>
-          <w:ilvl w:val="1"/>
-          <w:numId w:val="1"/>
-        </w:numPr>
-      </w:pPr>
-      <w:r>
-        <w:t>Focus</w:t>
-      </w:r>
-    </w:p>
-    <w:p>
-      <w:pPr>
-        <w:pStyle w:val="NoSpacing"/>
-        <w:numPr>
-          <w:ilvl w:val="2"/>
-          <w:numId w:val="1"/>
-        </w:numPr>
-      </w:pPr>
-      <w:r>
-        <w:t>FileId:</w:t>
-      </w:r>
-    </w:p>
-    <w:p>
-      <w:pPr>
-        <w:pStyle w:val="NoSpacing"/>
-        <w:numPr>
-          <w:ilvl w:val="3"/>
-          <w:numId w:val="1"/>
-        </w:numPr>
-      </w:pPr>
-      <w:r>
-        <w:t>String/ObjectId</w:t>
-      </w:r>
-    </w:p>
-    <w:p>
-      <w:pPr>
-        <w:pStyle w:val="NoSpacing"/>
-        <w:numPr>
-          <w:ilvl w:val="2"/>
-          <w:numId w:val="1"/>
-        </w:numPr>
-      </w:pPr>
-      <w:r>
-        <w:t>Line</w:t>
-      </w:r>
-    </w:p>
-    <w:p>
-      <w:pPr>
-        <w:pStyle w:val="NoSpacing"/>
-        <w:numPr>
-          <w:ilvl w:val="3"/>
-          <w:numId w:val="1"/>
-        </w:numPr>
-      </w:pPr>
-      <w:r>
-        <w:t>int</w:t>
       </w:r>
       <w:bookmarkStart w:id="0" w:name="_GoBack"/>
       <w:bookmarkEnd w:id="0"/>
@@ -216,6 +177,78 @@
       <w:pPr>
         <w:pStyle w:val="NoSpacing"/>
         <w:numPr>
+          <w:ilvl w:val="1"/>
+          <w:numId w:val="1"/>
+        </w:numPr>
+      </w:pPr>
+      <w:r>
+        <w:t>Focus</w:t>
+      </w:r>
+    </w:p>
+    <w:p>
+      <w:pPr>
+        <w:pStyle w:val="NoSpacing"/>
+        <w:numPr>
+          <w:ilvl w:val="2"/>
+          <w:numId w:val="1"/>
+        </w:numPr>
+      </w:pPr>
+      <w:proofErr w:type="spellStart"/>
+      <w:r>
+        <w:t>FileId</w:t>
+      </w:r>
+      <w:proofErr w:type="spellEnd"/>
+      <w:r>
+        <w:t>:</w:t>
+      </w:r>
+    </w:p>
+    <w:p>
+      <w:pPr>
+        <w:pStyle w:val="NoSpacing"/>
+        <w:numPr>
+          <w:ilvl w:val="3"/>
+          <w:numId w:val="1"/>
+        </w:numPr>
+      </w:pPr>
+      <w:r>
+        <w:t>String/</w:t>
+      </w:r>
+      <w:proofErr w:type="spellStart"/>
+      <w:r>
+        <w:t>ObjectId</w:t>
+      </w:r>
+      <w:proofErr w:type="spellEnd"/>
+    </w:p>
+    <w:p>
+      <w:pPr>
+        <w:pStyle w:val="NoSpacing"/>
+        <w:numPr>
+          <w:ilvl w:val="2"/>
+          <w:numId w:val="1"/>
+        </w:numPr>
+      </w:pPr>
+      <w:r>
+        <w:t>Line</w:t>
+      </w:r>
+    </w:p>
+    <w:p>
+      <w:pPr>
+        <w:pStyle w:val="NoSpacing"/>
+        <w:numPr>
+          <w:ilvl w:val="3"/>
+          <w:numId w:val="1"/>
+        </w:numPr>
+      </w:pPr>
+      <w:proofErr w:type="spellStart"/>
+      <w:r>
+        <w:t>int</w:t>
+      </w:r>
+      <w:proofErr w:type="spellEnd"/>
+    </w:p>
+    <w:p>
+      <w:pPr>
+        <w:pStyle w:val="NoSpacing"/>
+        <w:numPr>
           <w:ilvl w:val="2"/>
           <w:numId w:val="1"/>
         </w:numPr>
@@ -232,9 +265,11 @@
           <w:numId w:val="1"/>
         </w:numPr>
       </w:pPr>
+      <w:proofErr w:type="spellStart"/>
       <w:r>
         <w:t>int</w:t>
       </w:r>
+      <w:proofErr w:type="spellEnd"/>
     </w:p>
     <w:p>
       <w:pPr>
@@ -257,10 +292,7 @@
         </w:numPr>
       </w:pPr>
       <w:r>
-        <w:t>_id</w:t>
-      </w:r>
-      <w:r>
-        <w:t xml:space="preserve"> (Generated)</w:t>
+        <w:t>_id (Generated)</w:t>
       </w:r>
       <w:r>
         <w:t xml:space="preserve"> </w:t>
@@ -274,9 +306,11 @@
           <w:numId w:val="1"/>
         </w:numPr>
       </w:pPr>
+      <w:proofErr w:type="spellStart"/>
       <w:r>
         <w:t>ObjectId</w:t>
       </w:r>
+      <w:proofErr w:type="spellEnd"/>
     </w:p>
     <w:p>
       <w:pPr>
@@ -310,9 +344,11 @@
           <w:numId w:val="1"/>
         </w:numPr>
       </w:pPr>
+      <w:proofErr w:type="spellStart"/>
       <w:r>
         <w:t>Server_Path</w:t>
       </w:r>
+      <w:proofErr w:type="spellEnd"/>
       <w:r>
         <w:t xml:space="preserve"> </w:t>
       </w:r>
@@ -337,9 +373,11 @@
           <w:numId w:val="1"/>
         </w:numPr>
       </w:pPr>
+      <w:proofErr w:type="spellStart"/>
       <w:r>
         <w:t>Read_Permissions</w:t>
       </w:r>
+      <w:proofErr w:type="spellEnd"/>
       <w:r>
         <w:t xml:space="preserve"> </w:t>
       </w:r>
@@ -353,26 +391,22 @@
         </w:numPr>
       </w:pPr>
       <w:r>
-        <w:t xml:space="preserve">Array of references to </w:t>
-      </w:r>
-      <w:r>
-        <w:t>User</w:t>
-      </w:r>
-      <w:r>
-        <w:t xml:space="preserve"> objects</w:t>
-      </w:r>
-    </w:p>
-    <w:p>
-      <w:pPr>
-        <w:pStyle w:val="NoSpacing"/>
-        <w:numPr>
-          <w:ilvl w:val="1"/>
-          <w:numId w:val="1"/>
-        </w:numPr>
-      </w:pPr>
+        <w:t>Array of references to User objects</w:t>
+      </w:r>
+    </w:p>
+    <w:p>
+      <w:pPr>
+        <w:pStyle w:val="NoSpacing"/>
+        <w:numPr>
+          <w:ilvl w:val="1"/>
+          <w:numId w:val="1"/>
+        </w:numPr>
+      </w:pPr>
+      <w:proofErr w:type="spellStart"/>
       <w:r>
         <w:t>Write_Permissions</w:t>
       </w:r>
+      <w:proofErr w:type="spellEnd"/>
     </w:p>
     <w:p>
       <w:pPr>
@@ -421,9 +455,11 @@
           <w:numId w:val="1"/>
         </w:numPr>
       </w:pPr>
+      <w:proofErr w:type="spellStart"/>
       <w:r>
         <w:t>ObjectId</w:t>
       </w:r>
+      <w:proofErr w:type="spellEnd"/>
     </w:p>
     <w:p>
       <w:pPr>
@@ -457,9 +493,11 @@
           <w:numId w:val="1"/>
         </w:numPr>
       </w:pPr>
+      <w:proofErr w:type="spellStart"/>
       <w:r>
         <w:t>Relative_Path</w:t>
       </w:r>
+      <w:proofErr w:type="spellEnd"/>
     </w:p>
     <w:p>
       <w:pPr>
@@ -553,9 +591,11 @@
           <w:numId w:val="1"/>
         </w:numPr>
       </w:pPr>
+      <w:proofErr w:type="spellStart"/>
       <w:r>
         <w:t>ObjectId</w:t>
       </w:r>
+      <w:proofErr w:type="spellEnd"/>
     </w:p>
     <w:p>
       <w:pPr>
@@ -641,6 +681,7 @@
         </w:numPr>
       </w:pPr>
       <w:r>
+        <w:lastRenderedPageBreak/>
         <w:t>File (Reference)</w:t>
       </w:r>
     </w:p>
@@ -653,7 +694,6 @@
         </w:numPr>
       </w:pPr>
       <w:r>
-        <w:lastRenderedPageBreak/>
         <w:t>Reference to File object</w:t>
       </w:r>
     </w:p>

</xml_diff>

<commit_message>
Added travis config files
</commit_message>
<xml_diff>
--- a/documentation/DB Documentation.docx
+++ b/documentation/DB Documentation.docx
@@ -5,7 +5,12 @@
     <w:p>
       <w:pPr>
         <w:pStyle w:val="NoSpacing"/>
-      </w:pPr>
+        <w:numPr>
+          <w:ilvl w:val="0"/>
+          <w:numId w:val="2"/>
+        </w:numPr>
+      </w:pPr>
+      <w:bookmarkStart w:id="0" w:name="_GoBack"/>
       <w:r>
         <w:t>Database: MongoDB</w:t>
       </w:r>
@@ -13,6 +18,10 @@
     <w:p>
       <w:pPr>
         <w:pStyle w:val="NoSpacing"/>
+        <w:numPr>
+          <w:ilvl w:val="0"/>
+          <w:numId w:val="2"/>
+        </w:numPr>
       </w:pPr>
       <w:r>
         <w:t>User / Password: None</w:t>
@@ -21,62 +30,294 @@
     <w:p>
       <w:pPr>
         <w:pStyle w:val="NoSpacing"/>
-      </w:pPr>
-      <w:r>
-        <w:t xml:space="preserve">Access: Restricted to </w:t>
-      </w:r>
+        <w:numPr>
+          <w:ilvl w:val="0"/>
+          <w:numId w:val="2"/>
+        </w:numPr>
+      </w:pPr>
+      <w:r>
+        <w:t>Access: Restricted to localhost</w:t>
+      </w:r>
+    </w:p>
+    <w:p>
+      <w:pPr>
+        <w:pStyle w:val="NoSpacing"/>
+        <w:numPr>
+          <w:ilvl w:val="0"/>
+          <w:numId w:val="2"/>
+        </w:numPr>
+      </w:pPr>
+      <w:r>
+        <w:t>Database: CodeCollaborate:</w:t>
+      </w:r>
+    </w:p>
+    <w:p>
+      <w:pPr>
+        <w:pStyle w:val="NoSpacing"/>
+        <w:numPr>
+          <w:ilvl w:val="0"/>
+          <w:numId w:val="2"/>
+        </w:numPr>
+      </w:pPr>
+      <w:r>
+        <w:t>Collections:</w:t>
+      </w:r>
+    </w:p>
+    <w:p>
+      <w:pPr>
+        <w:pStyle w:val="NoSpacing"/>
+        <w:numPr>
+          <w:ilvl w:val="0"/>
+          <w:numId w:val="2"/>
+        </w:numPr>
+      </w:pPr>
+      <w:r>
+        <w:t>Users</w:t>
+      </w:r>
+    </w:p>
+    <w:p>
+      <w:pPr>
+        <w:pStyle w:val="NoSpacing"/>
+        <w:numPr>
+          <w:ilvl w:val="1"/>
+          <w:numId w:val="2"/>
+        </w:numPr>
+      </w:pPr>
+      <w:r>
+        <w:t>_id (Generated)</w:t>
+      </w:r>
+    </w:p>
+    <w:p>
+      <w:pPr>
+        <w:pStyle w:val="NoSpacing"/>
+        <w:numPr>
+          <w:ilvl w:val="2"/>
+          <w:numId w:val="2"/>
+        </w:numPr>
+      </w:pPr>
       <w:proofErr w:type="spellStart"/>
       <w:r>
-        <w:t>localhost</w:t>
+        <w:t>ObjectId</w:t>
       </w:r>
       <w:proofErr w:type="spellEnd"/>
     </w:p>
     <w:p>
       <w:pPr>
         <w:pStyle w:val="NoSpacing"/>
-      </w:pPr>
-      <w:r>
-        <w:t>Database: CodeCollaborate:</w:t>
-      </w:r>
-    </w:p>
-    <w:p>
-      <w:pPr>
-        <w:pStyle w:val="NoSpacing"/>
-      </w:pPr>
-      <w:r>
-        <w:t>Collections:</w:t>
-      </w:r>
+        <w:numPr>
+          <w:ilvl w:val="1"/>
+          <w:numId w:val="2"/>
+        </w:numPr>
+      </w:pPr>
+      <w:r>
+        <w:t>Username</w:t>
+      </w:r>
+    </w:p>
+    <w:p>
+      <w:pPr>
+        <w:pStyle w:val="NoSpacing"/>
+        <w:numPr>
+          <w:ilvl w:val="2"/>
+          <w:numId w:val="2"/>
+        </w:numPr>
+      </w:pPr>
+      <w:r>
+        <w:t>String</w:t>
+      </w:r>
+    </w:p>
+    <w:p>
+      <w:pPr>
+        <w:pStyle w:val="NoSpacing"/>
+        <w:numPr>
+          <w:ilvl w:val="2"/>
+          <w:numId w:val="2"/>
+        </w:numPr>
+      </w:pPr>
+      <w:r>
+        <w:t>Unique</w:t>
+      </w:r>
+    </w:p>
+    <w:p>
+      <w:pPr>
+        <w:pStyle w:val="NoSpacing"/>
+        <w:numPr>
+          <w:ilvl w:val="1"/>
+          <w:numId w:val="2"/>
+        </w:numPr>
+      </w:pPr>
+      <w:r>
+        <w:t>Email</w:t>
+      </w:r>
+    </w:p>
+    <w:p>
+      <w:pPr>
+        <w:pStyle w:val="NoSpacing"/>
+        <w:numPr>
+          <w:ilvl w:val="2"/>
+          <w:numId w:val="2"/>
+        </w:numPr>
+      </w:pPr>
+      <w:r>
+        <w:t>String</w:t>
+      </w:r>
+    </w:p>
+    <w:p>
+      <w:pPr>
+        <w:pStyle w:val="NoSpacing"/>
+        <w:numPr>
+          <w:ilvl w:val="1"/>
+          <w:numId w:val="2"/>
+        </w:numPr>
+      </w:pPr>
+      <w:proofErr w:type="spellStart"/>
+      <w:r>
+        <w:t>Password_Hash</w:t>
+      </w:r>
+      <w:proofErr w:type="spellEnd"/>
+    </w:p>
+    <w:p>
+      <w:pPr>
+        <w:pStyle w:val="NoSpacing"/>
+        <w:numPr>
+          <w:ilvl w:val="2"/>
+          <w:numId w:val="2"/>
+        </w:numPr>
+      </w:pPr>
+      <w:r>
+        <w:t>String</w:t>
+      </w:r>
+    </w:p>
+    <w:p>
+      <w:pPr>
+        <w:pStyle w:val="NoSpacing"/>
+        <w:numPr>
+          <w:ilvl w:val="1"/>
+          <w:numId w:val="2"/>
+        </w:numPr>
+      </w:pPr>
+      <w:r>
+        <w:t>Focus</w:t>
+      </w:r>
+    </w:p>
+    <w:p>
+      <w:pPr>
+        <w:pStyle w:val="NoSpacing"/>
+        <w:numPr>
+          <w:ilvl w:val="2"/>
+          <w:numId w:val="2"/>
+        </w:numPr>
+      </w:pPr>
+      <w:proofErr w:type="spellStart"/>
+      <w:r>
+        <w:t>FileId</w:t>
+      </w:r>
+      <w:proofErr w:type="spellEnd"/>
+      <w:r>
+        <w:t>:</w:t>
+      </w:r>
+    </w:p>
+    <w:p>
+      <w:pPr>
+        <w:pStyle w:val="NoSpacing"/>
+        <w:numPr>
+          <w:ilvl w:val="3"/>
+          <w:numId w:val="2"/>
+        </w:numPr>
+      </w:pPr>
+      <w:r>
+        <w:t>String/</w:t>
+      </w:r>
+      <w:proofErr w:type="spellStart"/>
+      <w:r>
+        <w:t>ObjectId</w:t>
+      </w:r>
+      <w:proofErr w:type="spellEnd"/>
+    </w:p>
+    <w:p>
+      <w:pPr>
+        <w:pStyle w:val="NoSpacing"/>
+        <w:numPr>
+          <w:ilvl w:val="2"/>
+          <w:numId w:val="2"/>
+        </w:numPr>
+      </w:pPr>
+      <w:r>
+        <w:t>Line</w:t>
+      </w:r>
+    </w:p>
+    <w:p>
+      <w:pPr>
+        <w:pStyle w:val="NoSpacing"/>
+        <w:numPr>
+          <w:ilvl w:val="3"/>
+          <w:numId w:val="2"/>
+        </w:numPr>
+      </w:pPr>
+      <w:proofErr w:type="spellStart"/>
+      <w:r>
+        <w:t>int</w:t>
+      </w:r>
+      <w:proofErr w:type="spellEnd"/>
+    </w:p>
+    <w:p>
+      <w:pPr>
+        <w:pStyle w:val="NoSpacing"/>
+        <w:numPr>
+          <w:ilvl w:val="2"/>
+          <w:numId w:val="2"/>
+        </w:numPr>
+      </w:pPr>
+      <w:r>
+        <w:t>Char</w:t>
+      </w:r>
+    </w:p>
+    <w:p>
+      <w:pPr>
+        <w:pStyle w:val="NoSpacing"/>
+        <w:numPr>
+          <w:ilvl w:val="3"/>
+          <w:numId w:val="2"/>
+        </w:numPr>
+      </w:pPr>
+      <w:proofErr w:type="spellStart"/>
+      <w:r>
+        <w:t>int</w:t>
+      </w:r>
+      <w:proofErr w:type="spellEnd"/>
     </w:p>
     <w:p>
       <w:pPr>
         <w:pStyle w:val="NoSpacing"/>
         <w:numPr>
           <w:ilvl w:val="0"/>
-          <w:numId w:val="1"/>
-        </w:numPr>
-      </w:pPr>
-      <w:r>
-        <w:t>Users</w:t>
-      </w:r>
-    </w:p>
-    <w:p>
-      <w:pPr>
-        <w:pStyle w:val="NoSpacing"/>
-        <w:numPr>
-          <w:ilvl w:val="1"/>
-          <w:numId w:val="1"/>
+          <w:numId w:val="2"/>
+        </w:numPr>
+      </w:pPr>
+      <w:r>
+        <w:t>Projects</w:t>
+      </w:r>
+    </w:p>
+    <w:p>
+      <w:pPr>
+        <w:pStyle w:val="NoSpacing"/>
+        <w:numPr>
+          <w:ilvl w:val="1"/>
+          <w:numId w:val="2"/>
         </w:numPr>
       </w:pPr>
       <w:r>
         <w:t>_id (Generated)</w:t>
       </w:r>
-    </w:p>
-    <w:p>
-      <w:pPr>
-        <w:pStyle w:val="NoSpacing"/>
-        <w:numPr>
-          <w:ilvl w:val="2"/>
-          <w:numId w:val="1"/>
+      <w:r>
+        <w:t xml:space="preserve"> </w:t>
+      </w:r>
+    </w:p>
+    <w:p>
+      <w:pPr>
+        <w:pStyle w:val="NoSpacing"/>
+        <w:numPr>
+          <w:ilvl w:val="2"/>
+          <w:numId w:val="2"/>
         </w:numPr>
       </w:pPr>
       <w:proofErr w:type="spellStart"/>
@@ -90,19 +331,19 @@
         <w:pStyle w:val="NoSpacing"/>
         <w:numPr>
           <w:ilvl w:val="1"/>
-          <w:numId w:val="1"/>
-        </w:numPr>
-      </w:pPr>
-      <w:r>
-        <w:t>Username</w:t>
-      </w:r>
-    </w:p>
-    <w:p>
-      <w:pPr>
-        <w:pStyle w:val="NoSpacing"/>
-        <w:numPr>
-          <w:ilvl w:val="2"/>
-          <w:numId w:val="1"/>
+          <w:numId w:val="2"/>
+        </w:numPr>
+      </w:pPr>
+      <w:r>
+        <w:t>Name</w:t>
+      </w:r>
+    </w:p>
+    <w:p>
+      <w:pPr>
+        <w:pStyle w:val="NoSpacing"/>
+        <w:numPr>
+          <w:ilvl w:val="2"/>
+          <w:numId w:val="2"/>
         </w:numPr>
       </w:pPr>
       <w:r>
@@ -113,32 +354,25 @@
       <w:pPr>
         <w:pStyle w:val="NoSpacing"/>
         <w:numPr>
-          <w:ilvl w:val="2"/>
-          <w:numId w:val="1"/>
-        </w:numPr>
-      </w:pPr>
-      <w:r>
-        <w:t>Unique</w:t>
-      </w:r>
-    </w:p>
-    <w:p>
-      <w:pPr>
-        <w:pStyle w:val="NoSpacing"/>
-        <w:numPr>
-          <w:ilvl w:val="1"/>
-          <w:numId w:val="1"/>
-        </w:numPr>
-      </w:pPr>
-      <w:r>
-        <w:t>Email</w:t>
-      </w:r>
-    </w:p>
-    <w:p>
-      <w:pPr>
-        <w:pStyle w:val="NoSpacing"/>
-        <w:numPr>
-          <w:ilvl w:val="2"/>
-          <w:numId w:val="1"/>
+          <w:ilvl w:val="1"/>
+          <w:numId w:val="2"/>
+        </w:numPr>
+      </w:pPr>
+      <w:proofErr w:type="spellStart"/>
+      <w:r>
+        <w:t>Server_Path</w:t>
+      </w:r>
+      <w:proofErr w:type="spellEnd"/>
+      <w:r>
+        <w:t xml:space="preserve"> </w:t>
+      </w:r>
+    </w:p>
+    <w:p>
+      <w:pPr>
+        <w:pStyle w:val="NoSpacing"/>
+        <w:numPr>
+          <w:ilvl w:val="2"/>
+          <w:numId w:val="2"/>
         </w:numPr>
       </w:pPr>
       <w:r>
@@ -150,69 +384,227 @@
         <w:pStyle w:val="NoSpacing"/>
         <w:numPr>
           <w:ilvl w:val="1"/>
-          <w:numId w:val="1"/>
+          <w:numId w:val="2"/>
         </w:numPr>
       </w:pPr>
       <w:proofErr w:type="spellStart"/>
       <w:r>
-        <w:t>Password_Hash</w:t>
+        <w:t>Read_Permissions</w:t>
       </w:r>
       <w:proofErr w:type="spellEnd"/>
-    </w:p>
-    <w:p>
-      <w:pPr>
-        <w:pStyle w:val="NoSpacing"/>
-        <w:numPr>
-          <w:ilvl w:val="2"/>
-          <w:numId w:val="1"/>
+      <w:r>
+        <w:t xml:space="preserve"> </w:t>
+      </w:r>
+    </w:p>
+    <w:p>
+      <w:pPr>
+        <w:pStyle w:val="NoSpacing"/>
+        <w:numPr>
+          <w:ilvl w:val="2"/>
+          <w:numId w:val="2"/>
+        </w:numPr>
+      </w:pPr>
+      <w:r>
+        <w:t>Array of references to User objects</w:t>
+      </w:r>
+    </w:p>
+    <w:p>
+      <w:pPr>
+        <w:pStyle w:val="NoSpacing"/>
+        <w:numPr>
+          <w:ilvl w:val="1"/>
+          <w:numId w:val="2"/>
+        </w:numPr>
+      </w:pPr>
+      <w:proofErr w:type="spellStart"/>
+      <w:r>
+        <w:t>Write_Permissions</w:t>
+      </w:r>
+      <w:proofErr w:type="spellEnd"/>
+    </w:p>
+    <w:p>
+      <w:pPr>
+        <w:pStyle w:val="NoSpacing"/>
+        <w:numPr>
+          <w:ilvl w:val="2"/>
+          <w:numId w:val="2"/>
+        </w:numPr>
+      </w:pPr>
+      <w:r>
+        <w:t>Array of references to User objects</w:t>
+      </w:r>
+    </w:p>
+    <w:p>
+      <w:pPr>
+        <w:pStyle w:val="NoSpacing"/>
+        <w:numPr>
+          <w:ilvl w:val="0"/>
+          <w:numId w:val="2"/>
+        </w:numPr>
+      </w:pPr>
+      <w:r>
+        <w:t>Files</w:t>
+      </w:r>
+    </w:p>
+    <w:p>
+      <w:pPr>
+        <w:pStyle w:val="NoSpacing"/>
+        <w:numPr>
+          <w:ilvl w:val="1"/>
+          <w:numId w:val="2"/>
+        </w:numPr>
+      </w:pPr>
+      <w:r>
+        <w:t>_id (Generated)</w:t>
+      </w:r>
+      <w:r>
+        <w:t xml:space="preserve"> </w:t>
+      </w:r>
+    </w:p>
+    <w:p>
+      <w:pPr>
+        <w:pStyle w:val="NoSpacing"/>
+        <w:numPr>
+          <w:ilvl w:val="2"/>
+          <w:numId w:val="2"/>
+        </w:numPr>
+      </w:pPr>
+      <w:proofErr w:type="spellStart"/>
+      <w:r>
+        <w:t>ObjectId</w:t>
+      </w:r>
+      <w:proofErr w:type="spellEnd"/>
+    </w:p>
+    <w:p>
+      <w:pPr>
+        <w:pStyle w:val="NoSpacing"/>
+        <w:numPr>
+          <w:ilvl w:val="1"/>
+          <w:numId w:val="2"/>
+        </w:numPr>
+      </w:pPr>
+      <w:r>
+        <w:t>Name</w:t>
+      </w:r>
+    </w:p>
+    <w:p>
+      <w:pPr>
+        <w:pStyle w:val="NoSpacing"/>
+        <w:numPr>
+          <w:ilvl w:val="2"/>
+          <w:numId w:val="2"/>
         </w:numPr>
       </w:pPr>
       <w:r>
         <w:t>String</w:t>
       </w:r>
-      <w:bookmarkStart w:id="0" w:name="_GoBack"/>
-      <w:bookmarkEnd w:id="0"/>
-    </w:p>
-    <w:p>
-      <w:pPr>
-        <w:pStyle w:val="NoSpacing"/>
-        <w:numPr>
-          <w:ilvl w:val="1"/>
-          <w:numId w:val="1"/>
-        </w:numPr>
-      </w:pPr>
-      <w:r>
-        <w:t>Focus</w:t>
-      </w:r>
-    </w:p>
-    <w:p>
-      <w:pPr>
-        <w:pStyle w:val="NoSpacing"/>
-        <w:numPr>
-          <w:ilvl w:val="2"/>
-          <w:numId w:val="1"/>
+    </w:p>
+    <w:p>
+      <w:pPr>
+        <w:pStyle w:val="NoSpacing"/>
+        <w:numPr>
+          <w:ilvl w:val="1"/>
+          <w:numId w:val="2"/>
         </w:numPr>
       </w:pPr>
       <w:proofErr w:type="spellStart"/>
       <w:r>
-        <w:t>FileId</w:t>
+        <w:t>Relative_Path</w:t>
       </w:r>
       <w:proofErr w:type="spellEnd"/>
-      <w:r>
-        <w:t>:</w:t>
-      </w:r>
-    </w:p>
-    <w:p>
-      <w:pPr>
-        <w:pStyle w:val="NoSpacing"/>
-        <w:numPr>
-          <w:ilvl w:val="3"/>
-          <w:numId w:val="1"/>
-        </w:numPr>
-      </w:pPr>
-      <w:r>
-        <w:t>String/</w:t>
-      </w:r>
+    </w:p>
+    <w:p>
+      <w:pPr>
+        <w:pStyle w:val="NoSpacing"/>
+        <w:numPr>
+          <w:ilvl w:val="2"/>
+          <w:numId w:val="2"/>
+        </w:numPr>
+      </w:pPr>
+      <w:r>
+        <w:t>String</w:t>
+      </w:r>
+    </w:p>
+    <w:p>
+      <w:pPr>
+        <w:pStyle w:val="NoSpacing"/>
+        <w:numPr>
+          <w:ilvl w:val="1"/>
+          <w:numId w:val="2"/>
+        </w:numPr>
+      </w:pPr>
+      <w:r>
+        <w:t>Version</w:t>
+      </w:r>
+    </w:p>
+    <w:p>
+      <w:pPr>
+        <w:pStyle w:val="NoSpacing"/>
+        <w:numPr>
+          <w:ilvl w:val="2"/>
+          <w:numId w:val="2"/>
+        </w:numPr>
+      </w:pPr>
+      <w:r>
+        <w:t>Integer</w:t>
+      </w:r>
+    </w:p>
+    <w:p>
+      <w:pPr>
+        <w:pStyle w:val="NoSpacing"/>
+        <w:numPr>
+          <w:ilvl w:val="1"/>
+          <w:numId w:val="2"/>
+        </w:numPr>
+      </w:pPr>
+      <w:r>
+        <w:t>Project (Reference)</w:t>
+      </w:r>
+    </w:p>
+    <w:p>
+      <w:pPr>
+        <w:pStyle w:val="NoSpacing"/>
+        <w:numPr>
+          <w:ilvl w:val="2"/>
+          <w:numId w:val="2"/>
+        </w:numPr>
+      </w:pPr>
+      <w:r>
+        <w:t>Reference to Project object</w:t>
+      </w:r>
+    </w:p>
+    <w:p>
+      <w:pPr>
+        <w:pStyle w:val="NoSpacing"/>
+        <w:numPr>
+          <w:ilvl w:val="0"/>
+          <w:numId w:val="2"/>
+        </w:numPr>
+      </w:pPr>
+      <w:r>
+        <w:t>Changes</w:t>
+      </w:r>
+    </w:p>
+    <w:p>
+      <w:pPr>
+        <w:pStyle w:val="NoSpacing"/>
+        <w:numPr>
+          <w:ilvl w:val="1"/>
+          <w:numId w:val="2"/>
+        </w:numPr>
+      </w:pPr>
+      <w:r>
+        <w:t>_id (Generated)</w:t>
+      </w:r>
+    </w:p>
+    <w:p>
+      <w:pPr>
+        <w:pStyle w:val="NoSpacing"/>
+        <w:numPr>
+          <w:ilvl w:val="2"/>
+          <w:numId w:val="2"/>
+        </w:numPr>
+      </w:pPr>
       <w:proofErr w:type="spellStart"/>
       <w:r>
         <w:t>ObjectId</w:t>
@@ -223,113 +615,23 @@
       <w:pPr>
         <w:pStyle w:val="NoSpacing"/>
         <w:numPr>
-          <w:ilvl w:val="2"/>
-          <w:numId w:val="1"/>
-        </w:numPr>
-      </w:pPr>
-      <w:r>
-        <w:t>Line</w:t>
-      </w:r>
-    </w:p>
-    <w:p>
-      <w:pPr>
-        <w:pStyle w:val="NoSpacing"/>
-        <w:numPr>
-          <w:ilvl w:val="3"/>
-          <w:numId w:val="1"/>
-        </w:numPr>
-      </w:pPr>
-      <w:proofErr w:type="spellStart"/>
-      <w:r>
-        <w:t>int</w:t>
-      </w:r>
-      <w:proofErr w:type="spellEnd"/>
-    </w:p>
-    <w:p>
-      <w:pPr>
-        <w:pStyle w:val="NoSpacing"/>
-        <w:numPr>
-          <w:ilvl w:val="2"/>
-          <w:numId w:val="1"/>
-        </w:numPr>
-      </w:pPr>
-      <w:r>
-        <w:t>Char</w:t>
-      </w:r>
-    </w:p>
-    <w:p>
-      <w:pPr>
-        <w:pStyle w:val="NoSpacing"/>
-        <w:numPr>
-          <w:ilvl w:val="3"/>
-          <w:numId w:val="1"/>
-        </w:numPr>
-      </w:pPr>
-      <w:proofErr w:type="spellStart"/>
-      <w:r>
-        <w:t>int</w:t>
-      </w:r>
-      <w:proofErr w:type="spellEnd"/>
-    </w:p>
-    <w:p>
-      <w:pPr>
-        <w:pStyle w:val="NoSpacing"/>
-        <w:numPr>
-          <w:ilvl w:val="0"/>
-          <w:numId w:val="1"/>
-        </w:numPr>
-      </w:pPr>
-      <w:r>
-        <w:t>Projects</w:t>
-      </w:r>
-    </w:p>
-    <w:p>
-      <w:pPr>
-        <w:pStyle w:val="NoSpacing"/>
-        <w:numPr>
-          <w:ilvl w:val="1"/>
-          <w:numId w:val="1"/>
-        </w:numPr>
-      </w:pPr>
-      <w:r>
-        <w:t>_id (Generated)</w:t>
-      </w:r>
-      <w:r>
-        <w:t xml:space="preserve"> </w:t>
-      </w:r>
-    </w:p>
-    <w:p>
-      <w:pPr>
-        <w:pStyle w:val="NoSpacing"/>
-        <w:numPr>
-          <w:ilvl w:val="2"/>
-          <w:numId w:val="1"/>
-        </w:numPr>
-      </w:pPr>
-      <w:proofErr w:type="spellStart"/>
-      <w:r>
-        <w:t>ObjectId</w:t>
-      </w:r>
-      <w:proofErr w:type="spellEnd"/>
-    </w:p>
-    <w:p>
-      <w:pPr>
-        <w:pStyle w:val="NoSpacing"/>
-        <w:numPr>
-          <w:ilvl w:val="1"/>
-          <w:numId w:val="1"/>
-        </w:numPr>
-      </w:pPr>
-      <w:r>
-        <w:t>Name</w:t>
-      </w:r>
-    </w:p>
-    <w:p>
-      <w:pPr>
-        <w:pStyle w:val="NoSpacing"/>
-        <w:numPr>
-          <w:ilvl w:val="2"/>
-          <w:numId w:val="1"/>
+          <w:ilvl w:val="1"/>
+          <w:numId w:val="2"/>
+        </w:numPr>
+      </w:pPr>
+      <w:r>
+        <w:t>Change</w:t>
+      </w:r>
+      <w:r>
+        <w:t>s</w:t>
+      </w:r>
+    </w:p>
+    <w:p>
+      <w:pPr>
+        <w:pStyle w:val="NoSpacing"/>
+        <w:numPr>
+          <w:ilvl w:val="2"/>
+          <w:numId w:val="2"/>
         </w:numPr>
       </w:pPr>
       <w:r>
@@ -341,182 +643,31 @@
         <w:pStyle w:val="NoSpacing"/>
         <w:numPr>
           <w:ilvl w:val="1"/>
-          <w:numId w:val="1"/>
-        </w:numPr>
-      </w:pPr>
-      <w:proofErr w:type="spellStart"/>
-      <w:r>
-        <w:t>Server_Path</w:t>
-      </w:r>
-      <w:proofErr w:type="spellEnd"/>
-      <w:r>
-        <w:t xml:space="preserve"> </w:t>
-      </w:r>
-    </w:p>
-    <w:p>
-      <w:pPr>
-        <w:pStyle w:val="NoSpacing"/>
-        <w:numPr>
-          <w:ilvl w:val="2"/>
-          <w:numId w:val="1"/>
-        </w:numPr>
-      </w:pPr>
-      <w:r>
-        <w:t>String</w:t>
-      </w:r>
-    </w:p>
-    <w:p>
-      <w:pPr>
-        <w:pStyle w:val="NoSpacing"/>
-        <w:numPr>
-          <w:ilvl w:val="1"/>
-          <w:numId w:val="1"/>
-        </w:numPr>
-      </w:pPr>
-      <w:proofErr w:type="spellStart"/>
-      <w:r>
-        <w:t>Read_Permissions</w:t>
-      </w:r>
-      <w:proofErr w:type="spellEnd"/>
-      <w:r>
-        <w:t xml:space="preserve"> </w:t>
-      </w:r>
-    </w:p>
-    <w:p>
-      <w:pPr>
-        <w:pStyle w:val="NoSpacing"/>
-        <w:numPr>
-          <w:ilvl w:val="2"/>
-          <w:numId w:val="1"/>
-        </w:numPr>
-      </w:pPr>
-      <w:r>
-        <w:t>Array of references to User objects</w:t>
-      </w:r>
-    </w:p>
-    <w:p>
-      <w:pPr>
-        <w:pStyle w:val="NoSpacing"/>
-        <w:numPr>
-          <w:ilvl w:val="1"/>
-          <w:numId w:val="1"/>
-        </w:numPr>
-      </w:pPr>
-      <w:proofErr w:type="spellStart"/>
-      <w:r>
-        <w:t>Write_Permissions</w:t>
-      </w:r>
-      <w:proofErr w:type="spellEnd"/>
-    </w:p>
-    <w:p>
-      <w:pPr>
-        <w:pStyle w:val="NoSpacing"/>
-        <w:numPr>
-          <w:ilvl w:val="2"/>
-          <w:numId w:val="1"/>
-        </w:numPr>
-      </w:pPr>
-      <w:r>
-        <w:t>Array of references to User objects</w:t>
-      </w:r>
-    </w:p>
-    <w:p>
-      <w:pPr>
-        <w:pStyle w:val="NoSpacing"/>
-        <w:numPr>
-          <w:ilvl w:val="0"/>
-          <w:numId w:val="1"/>
-        </w:numPr>
-      </w:pPr>
-      <w:r>
-        <w:t>Files</w:t>
-      </w:r>
-    </w:p>
-    <w:p>
-      <w:pPr>
-        <w:pStyle w:val="NoSpacing"/>
-        <w:numPr>
-          <w:ilvl w:val="1"/>
-          <w:numId w:val="1"/>
-        </w:numPr>
-      </w:pPr>
-      <w:r>
-        <w:t>_id (Generated)</w:t>
-      </w:r>
-      <w:r>
-        <w:t xml:space="preserve"> </w:t>
-      </w:r>
-    </w:p>
-    <w:p>
-      <w:pPr>
-        <w:pStyle w:val="NoSpacing"/>
-        <w:numPr>
-          <w:ilvl w:val="2"/>
-          <w:numId w:val="1"/>
-        </w:numPr>
-      </w:pPr>
-      <w:proofErr w:type="spellStart"/>
-      <w:r>
-        <w:t>ObjectId</w:t>
-      </w:r>
-      <w:proofErr w:type="spellEnd"/>
-    </w:p>
-    <w:p>
-      <w:pPr>
-        <w:pStyle w:val="NoSpacing"/>
-        <w:numPr>
-          <w:ilvl w:val="1"/>
-          <w:numId w:val="1"/>
-        </w:numPr>
-      </w:pPr>
-      <w:r>
-        <w:t>Name</w:t>
-      </w:r>
-    </w:p>
-    <w:p>
-      <w:pPr>
-        <w:pStyle w:val="NoSpacing"/>
-        <w:numPr>
-          <w:ilvl w:val="2"/>
-          <w:numId w:val="1"/>
-        </w:numPr>
-      </w:pPr>
-      <w:r>
-        <w:t>String</w:t>
-      </w:r>
-    </w:p>
-    <w:p>
-      <w:pPr>
-        <w:pStyle w:val="NoSpacing"/>
-        <w:numPr>
-          <w:ilvl w:val="1"/>
-          <w:numId w:val="1"/>
-        </w:numPr>
-      </w:pPr>
-      <w:proofErr w:type="spellStart"/>
-      <w:r>
-        <w:t>Relative_Path</w:t>
-      </w:r>
-      <w:proofErr w:type="spellEnd"/>
-    </w:p>
-    <w:p>
-      <w:pPr>
-        <w:pStyle w:val="NoSpacing"/>
-        <w:numPr>
-          <w:ilvl w:val="2"/>
-          <w:numId w:val="1"/>
-        </w:numPr>
-      </w:pPr>
-      <w:r>
-        <w:t>String</w:t>
-      </w:r>
-    </w:p>
-    <w:p>
-      <w:pPr>
-        <w:pStyle w:val="NoSpacing"/>
-        <w:numPr>
-          <w:ilvl w:val="1"/>
-          <w:numId w:val="1"/>
+          <w:numId w:val="2"/>
+        </w:numPr>
+      </w:pPr>
+      <w:r>
+        <w:t>Date</w:t>
+      </w:r>
+    </w:p>
+    <w:p>
+      <w:pPr>
+        <w:pStyle w:val="NoSpacing"/>
+        <w:numPr>
+          <w:ilvl w:val="2"/>
+          <w:numId w:val="2"/>
+        </w:numPr>
+      </w:pPr>
+      <w:r>
+        <w:t>Date</w:t>
+      </w:r>
+    </w:p>
+    <w:p>
+      <w:pPr>
+        <w:pStyle w:val="NoSpacing"/>
+        <w:numPr>
+          <w:ilvl w:val="1"/>
+          <w:numId w:val="2"/>
         </w:numPr>
       </w:pPr>
       <w:r>
@@ -528,7 +679,7 @@
         <w:pStyle w:val="NoSpacing"/>
         <w:numPr>
           <w:ilvl w:val="2"/>
-          <w:numId w:val="1"/>
+          <w:numId w:val="2"/>
         </w:numPr>
       </w:pPr>
       <w:r>
@@ -540,144 +691,7 @@
         <w:pStyle w:val="NoSpacing"/>
         <w:numPr>
           <w:ilvl w:val="1"/>
-          <w:numId w:val="1"/>
-        </w:numPr>
-      </w:pPr>
-      <w:r>
-        <w:t>Project (Reference)</w:t>
-      </w:r>
-    </w:p>
-    <w:p>
-      <w:pPr>
-        <w:pStyle w:val="NoSpacing"/>
-        <w:numPr>
-          <w:ilvl w:val="2"/>
-          <w:numId w:val="1"/>
-        </w:numPr>
-      </w:pPr>
-      <w:r>
-        <w:t>Reference to Project object</w:t>
-      </w:r>
-    </w:p>
-    <w:p>
-      <w:pPr>
-        <w:pStyle w:val="NoSpacing"/>
-        <w:numPr>
-          <w:ilvl w:val="0"/>
-          <w:numId w:val="1"/>
-        </w:numPr>
-      </w:pPr>
-      <w:r>
-        <w:t>Changes</w:t>
-      </w:r>
-    </w:p>
-    <w:p>
-      <w:pPr>
-        <w:pStyle w:val="NoSpacing"/>
-        <w:numPr>
-          <w:ilvl w:val="1"/>
-          <w:numId w:val="1"/>
-        </w:numPr>
-      </w:pPr>
-      <w:r>
-        <w:t>_id (Generated)</w:t>
-      </w:r>
-    </w:p>
-    <w:p>
-      <w:pPr>
-        <w:pStyle w:val="NoSpacing"/>
-        <w:numPr>
-          <w:ilvl w:val="2"/>
-          <w:numId w:val="1"/>
-        </w:numPr>
-      </w:pPr>
-      <w:proofErr w:type="spellStart"/>
-      <w:r>
-        <w:t>ObjectId</w:t>
-      </w:r>
-      <w:proofErr w:type="spellEnd"/>
-    </w:p>
-    <w:p>
-      <w:pPr>
-        <w:pStyle w:val="NoSpacing"/>
-        <w:numPr>
-          <w:ilvl w:val="1"/>
-          <w:numId w:val="1"/>
-        </w:numPr>
-      </w:pPr>
-      <w:r>
-        <w:t>Change</w:t>
-      </w:r>
-      <w:r>
-        <w:t>s</w:t>
-      </w:r>
-    </w:p>
-    <w:p>
-      <w:pPr>
-        <w:pStyle w:val="NoSpacing"/>
-        <w:numPr>
-          <w:ilvl w:val="2"/>
-          <w:numId w:val="1"/>
-        </w:numPr>
-      </w:pPr>
-      <w:r>
-        <w:t>String</w:t>
-      </w:r>
-    </w:p>
-    <w:p>
-      <w:pPr>
-        <w:pStyle w:val="NoSpacing"/>
-        <w:numPr>
-          <w:ilvl w:val="1"/>
-          <w:numId w:val="1"/>
-        </w:numPr>
-      </w:pPr>
-      <w:r>
-        <w:t>Date</w:t>
-      </w:r>
-    </w:p>
-    <w:p>
-      <w:pPr>
-        <w:pStyle w:val="NoSpacing"/>
-        <w:numPr>
-          <w:ilvl w:val="2"/>
-          <w:numId w:val="1"/>
-        </w:numPr>
-      </w:pPr>
-      <w:r>
-        <w:t>Date</w:t>
-      </w:r>
-    </w:p>
-    <w:p>
-      <w:pPr>
-        <w:pStyle w:val="NoSpacing"/>
-        <w:numPr>
-          <w:ilvl w:val="1"/>
-          <w:numId w:val="1"/>
-        </w:numPr>
-      </w:pPr>
-      <w:r>
-        <w:t>Version</w:t>
-      </w:r>
-    </w:p>
-    <w:p>
-      <w:pPr>
-        <w:pStyle w:val="NoSpacing"/>
-        <w:numPr>
-          <w:ilvl w:val="2"/>
-          <w:numId w:val="1"/>
-        </w:numPr>
-      </w:pPr>
-      <w:r>
-        <w:t>Integer</w:t>
-      </w:r>
-    </w:p>
-    <w:p>
-      <w:pPr>
-        <w:pStyle w:val="NoSpacing"/>
-        <w:numPr>
-          <w:ilvl w:val="1"/>
-          <w:numId w:val="1"/>
+          <w:numId w:val="2"/>
         </w:numPr>
       </w:pPr>
       <w:r>
@@ -690,7 +704,7 @@
         <w:pStyle w:val="NoSpacing"/>
         <w:numPr>
           <w:ilvl w:val="2"/>
-          <w:numId w:val="1"/>
+          <w:numId w:val="2"/>
         </w:numPr>
       </w:pPr>
       <w:r>
@@ -702,7 +716,7 @@
         <w:pStyle w:val="NoSpacing"/>
         <w:numPr>
           <w:ilvl w:val="1"/>
-          <w:numId w:val="1"/>
+          <w:numId w:val="2"/>
         </w:numPr>
       </w:pPr>
       <w:r>
@@ -717,12 +731,13 @@
         <w:pStyle w:val="NoSpacing"/>
         <w:numPr>
           <w:ilvl w:val="2"/>
-          <w:numId w:val="1"/>
+          <w:numId w:val="2"/>
         </w:numPr>
       </w:pPr>
       <w:r>
         <w:t>Reference to User object</w:t>
       </w:r>
+      <w:bookmarkEnd w:id="0"/>
     </w:p>
     <w:sectPr>
       <w:pgSz w:w="12240" w:h="15840"/>
@@ -849,8 +864,124 @@
       </w:rPr>
     </w:lvl>
   </w:abstractNum>
+  <w:abstractNum w:abstractNumId="1">
+    <w:nsid w:val="758D7352"/>
+    <w:multiLevelType w:val="hybridMultilevel"/>
+    <w:tmpl w:val="B57AB300"/>
+    <w:lvl w:ilvl="0" w:tplc="04090005">
+      <w:start w:val="1"/>
+      <w:numFmt w:val="bullet"/>
+      <w:lvlText w:val=""/>
+      <w:lvlJc w:val="left"/>
+      <w:pPr>
+        <w:ind w:left="720" w:hanging="360"/>
+      </w:pPr>
+      <w:rPr>
+        <w:rFonts w:ascii="Wingdings" w:hAnsi="Wingdings" w:hint="default"/>
+      </w:rPr>
+    </w:lvl>
+    <w:lvl w:ilvl="1" w:tplc="04090003">
+      <w:start w:val="1"/>
+      <w:numFmt w:val="bullet"/>
+      <w:lvlText w:val="o"/>
+      <w:lvlJc w:val="left"/>
+      <w:pPr>
+        <w:ind w:left="1440" w:hanging="360"/>
+      </w:pPr>
+      <w:rPr>
+        <w:rFonts w:ascii="Courier New" w:hAnsi="Courier New" w:cs="Courier New" w:hint="default"/>
+      </w:rPr>
+    </w:lvl>
+    <w:lvl w:ilvl="2" w:tplc="04090005">
+      <w:start w:val="1"/>
+      <w:numFmt w:val="bullet"/>
+      <w:lvlText w:val=""/>
+      <w:lvlJc w:val="left"/>
+      <w:pPr>
+        <w:ind w:left="2160" w:hanging="360"/>
+      </w:pPr>
+      <w:rPr>
+        <w:rFonts w:ascii="Wingdings" w:hAnsi="Wingdings" w:hint="default"/>
+      </w:rPr>
+    </w:lvl>
+    <w:lvl w:ilvl="3" w:tplc="04090001">
+      <w:start w:val="1"/>
+      <w:numFmt w:val="bullet"/>
+      <w:lvlText w:val=""/>
+      <w:lvlJc w:val="left"/>
+      <w:pPr>
+        <w:ind w:left="2880" w:hanging="360"/>
+      </w:pPr>
+      <w:rPr>
+        <w:rFonts w:ascii="Symbol" w:hAnsi="Symbol" w:hint="default"/>
+      </w:rPr>
+    </w:lvl>
+    <w:lvl w:ilvl="4" w:tplc="04090003" w:tentative="1">
+      <w:start w:val="1"/>
+      <w:numFmt w:val="bullet"/>
+      <w:lvlText w:val="o"/>
+      <w:lvlJc w:val="left"/>
+      <w:pPr>
+        <w:ind w:left="3600" w:hanging="360"/>
+      </w:pPr>
+      <w:rPr>
+        <w:rFonts w:ascii="Courier New" w:hAnsi="Courier New" w:cs="Courier New" w:hint="default"/>
+      </w:rPr>
+    </w:lvl>
+    <w:lvl w:ilvl="5" w:tplc="04090005" w:tentative="1">
+      <w:start w:val="1"/>
+      <w:numFmt w:val="bullet"/>
+      <w:lvlText w:val=""/>
+      <w:lvlJc w:val="left"/>
+      <w:pPr>
+        <w:ind w:left="4320" w:hanging="360"/>
+      </w:pPr>
+      <w:rPr>
+        <w:rFonts w:ascii="Wingdings" w:hAnsi="Wingdings" w:hint="default"/>
+      </w:rPr>
+    </w:lvl>
+    <w:lvl w:ilvl="6" w:tplc="04090001" w:tentative="1">
+      <w:start w:val="1"/>
+      <w:numFmt w:val="bullet"/>
+      <w:lvlText w:val=""/>
+      <w:lvlJc w:val="left"/>
+      <w:pPr>
+        <w:ind w:left="5040" w:hanging="360"/>
+      </w:pPr>
+      <w:rPr>
+        <w:rFonts w:ascii="Symbol" w:hAnsi="Symbol" w:hint="default"/>
+      </w:rPr>
+    </w:lvl>
+    <w:lvl w:ilvl="7" w:tplc="04090003" w:tentative="1">
+      <w:start w:val="1"/>
+      <w:numFmt w:val="bullet"/>
+      <w:lvlText w:val="o"/>
+      <w:lvlJc w:val="left"/>
+      <w:pPr>
+        <w:ind w:left="5760" w:hanging="360"/>
+      </w:pPr>
+      <w:rPr>
+        <w:rFonts w:ascii="Courier New" w:hAnsi="Courier New" w:cs="Courier New" w:hint="default"/>
+      </w:rPr>
+    </w:lvl>
+    <w:lvl w:ilvl="8" w:tplc="04090005" w:tentative="1">
+      <w:start w:val="1"/>
+      <w:numFmt w:val="bullet"/>
+      <w:lvlText w:val=""/>
+      <w:lvlJc w:val="left"/>
+      <w:pPr>
+        <w:ind w:left="6480" w:hanging="360"/>
+      </w:pPr>
+      <w:rPr>
+        <w:rFonts w:ascii="Wingdings" w:hAnsi="Wingdings" w:hint="default"/>
+      </w:rPr>
+    </w:lvl>
+  </w:abstractNum>
   <w:num w:numId="1">
     <w:abstractNumId w:val="0"/>
+  </w:num>
+  <w:num w:numId="2">
+    <w:abstractNumId w:val="1"/>
   </w:num>
 </w:numbering>
 </file>

</xml_diff>